<commit_message>
Add course and date
</commit_message>
<xml_diff>
--- a/Assignment1/Readme.docx
+++ b/Assignment1/Readme.docx
@@ -33,6 +33,25 @@
       <w:r>
         <w:t>Ben Payne</w:t>
       </w:r>
+      <w:r>
+        <w:t xml:space="preserve"> </w:t>
+      </w:r>
+    </w:p>
+    <w:p>
+      <w:pPr>
+        <w:pStyle w:val="Title2"/>
+      </w:pPr>
+      <w:r>
+        <w:t xml:space="preserve">CSCI280.21021 </w:t>
+      </w:r>
+    </w:p>
+    <w:p>
+      <w:pPr>
+        <w:pStyle w:val="Title2"/>
+      </w:pPr>
+      <w:r>
+        <w:t>4/7/2020</w:t>
+      </w:r>
     </w:p>
     <w:p>
       <w:pPr>
@@ -41,6 +60,8 @@
       <w:r>
         <w:t>Davenport University</w:t>
       </w:r>
+      <w:bookmarkStart w:id="0" w:name="_GoBack"/>
+      <w:bookmarkEnd w:id="0"/>
     </w:p>
     <w:p>
       <w:r>
@@ -58,11 +79,12 @@
       <w:r>
         <w:t xml:space="preserve"> will end the program.</w:t>
       </w:r>
-      <w:bookmarkStart w:id="0" w:name="_GoBack"/>
-      <w:bookmarkEnd w:id="0"/>
       <w:r>
+        <w:rPr>
+          <w:noProof/>
+        </w:rPr>
         <w:drawing>
-          <wp:inline distT="0" distB="0" distL="0" distR="0" wp14:anchorId="3429B160" wp14:editId="3E866CDE">
+          <wp:inline distT="0" distB="0" distL="0" distR="0" wp14:anchorId="368C4D63" wp14:editId="3F81B23F">
             <wp:extent cx="5943600" cy="3721735"/>
             <wp:effectExtent l="0" t="0" r="0" b="0"/>
             <wp:docPr id="1" name="Picture 1" descr="A screenshot of a cell phone&#10;&#10;Description automatically generated"/>
@@ -708,6 +730,7 @@
     <w:lsdException w:name="HTML Sample" w:semiHidden="1" w:unhideWhenUsed="1"/>
     <w:lsdException w:name="HTML Typewriter" w:semiHidden="1" w:unhideWhenUsed="1"/>
     <w:lsdException w:name="HTML Variable" w:semiHidden="1" w:unhideWhenUsed="1"/>
+    <w:lsdException w:name="Normal Table" w:semiHidden="1" w:unhideWhenUsed="1"/>
     <w:lsdException w:name="annotation subject" w:semiHidden="1" w:unhideWhenUsed="1"/>
     <w:lsdException w:name="No List" w:semiHidden="1" w:unhideWhenUsed="1"/>
     <w:lsdException w:name="Outline List 1" w:semiHidden="1" w:unhideWhenUsed="1"/>
@@ -750,8 +773,11 @@
     <w:lsdException w:name="Table Contemporary" w:semiHidden="1" w:unhideWhenUsed="1"/>
     <w:lsdException w:name="Table Elegant" w:semiHidden="1" w:unhideWhenUsed="1"/>
     <w:lsdException w:name="Table Professional" w:semiHidden="1" w:unhideWhenUsed="1"/>
+    <w:lsdException w:name="Table Subtle 1" w:semiHidden="1" w:unhideWhenUsed="1"/>
     <w:lsdException w:name="Table Subtle 2" w:semiHidden="1" w:unhideWhenUsed="1"/>
     <w:lsdException w:name="Table Web 1" w:semiHidden="1" w:unhideWhenUsed="1"/>
+    <w:lsdException w:name="Table Web 2" w:semiHidden="1" w:unhideWhenUsed="1"/>
+    <w:lsdException w:name="Table Web 3" w:semiHidden="1" w:unhideWhenUsed="1"/>
     <w:lsdException w:name="Balloon Text" w:semiHidden="1" w:unhideWhenUsed="1"/>
     <w:lsdException w:name="Table Grid" w:uiPriority="39"/>
     <w:lsdException w:name="Table Theme" w:semiHidden="1" w:unhideWhenUsed="1"/>
@@ -2985,13 +3011,7 @@
             <w:pStyle w:val="87A5C27BD4936E448665DC32D70F798F"/>
           </w:pPr>
           <w:r>
-            <w:t>[Place all tables for your paper in a tables section, following references (and, if applicable, footnotes).  Start a new page for each table, include a table number and table title for each, as shown on this page.  All explanatory</w:t>
-          </w:r>
-          <w:r>
-            <w:t xml:space="preserve"> text appears in a table note that follows the table, such as this one.  Use the Table/Figure style to get the spacing between table and note.  Tables in APA format can use single or 1.5 line spacing.  Include a heading for every row and column, even if th</w:t>
-          </w:r>
-          <w:r>
-            <w:t>e content seems obvious.  To insert a table, on the Insert tab, tap Table.  New tables that you create in this document use APA format by default.]</w:t>
+            <w:t>[Place all tables for your paper in a tables section, following references (and, if applicable, footnotes).  Start a new page for each table, include a table number and table title for each, as shown on this page.  All explanatory text appears in a table note that follows the table, such as this one.  Use the Table/Figure style to get the spacing between table and note.  Tables in APA format can use single or 1.5 line spacing.  Include a heading for every row and column, even if the content seems obvious.  To insert a table, on the Insert tab, tap Table.  New tables that you create in this document use APA format by default.]</w:t>
           </w:r>
         </w:p>
       </w:docPartBody>
@@ -3017,10 +3037,7 @@
             <w:pStyle w:val="D95EFC29CE6E564DB6DB1441FF7FEC54"/>
           </w:pPr>
           <w:r>
-            <w:t xml:space="preserve">[Include all figures in their own section, following references (and footnotes and tables, if applicable).  </w:t>
-          </w:r>
-          <w:r>
-            <w:t>Include a numbered caption for each figure.  Use the Table/Figure style for easy spacing between figure and caption.]</w:t>
+            <w:t>[Include all figures in their own section, following references (and footnotes and tables, if applicable).  Include a numbered caption for each figure.  Use the Table/Figure style for easy spacing between figure and caption.]</w:t>
           </w:r>
         </w:p>
       </w:docPartBody>
@@ -3110,6 +3127,8 @@
   <w:rsids>
     <w:rsidRoot w:val="0074100F"/>
     <w:rsid w:val="0074100F"/>
+    <w:rsid w:val="007C071A"/>
+    <w:rsid w:val="00C37E95"/>
   </w:rsids>
   <m:mathPr>
     <m:mathFont m:val="Cambria Math"/>
@@ -4038,7 +4057,7 @@
 </file>
 
 <file path=customXml/itemProps2.xml><?xml version="1.0" encoding="utf-8"?>
-<ds:datastoreItem xmlns:ds="http://schemas.openxmlformats.org/officeDocument/2006/customXml" ds:itemID="{B10EFF60-F8F2-B745-B4A9-3A9601E9F205}">
+<ds:datastoreItem xmlns:ds="http://schemas.openxmlformats.org/officeDocument/2006/customXml" ds:itemID="{948F01CD-43E5-8744-A6CE-C01C1E95BDE3}">
   <ds:schemaRefs>
     <ds:schemaRef ds:uri="http://schemas.openxmlformats.org/officeDocument/2006/bibliography"/>
   </ds:schemaRefs>

</xml_diff>